<commit_message>
Get TP, TN, FP, FN for all relevant models
</commit_message>
<xml_diff>
--- a/results/tables_cv_and not cv.docx
+++ b/results/tables_cv_and not cv.docx
@@ -1992,10 +1992,7 @@
           </w:tcPr>
           <w:p>
             <w:r>
-              <w:t xml:space="preserve">Random </w:t>
-            </w:r>
-            <w:r>
-              <w:t>Forest</w:t>
+              <w:t>Random Forest</w:t>
             </w:r>
           </w:p>
         </w:tc>
@@ -7712,10 +7709,7 @@
           </w:tcPr>
           <w:p>
             <w:r>
-              <w:t xml:space="preserve">Support Vector </w:t>
-            </w:r>
-            <w:r>
-              <w:t>Classifier</w:t>
+              <w:t>Support Vector Classifier</w:t>
             </w:r>
           </w:p>
         </w:tc>
@@ -9258,10 +9252,7 @@
           </w:tcPr>
           <w:p>
             <w:r>
-              <w:t xml:space="preserve">Logistic </w:t>
-            </w:r>
-            <w:r>
-              <w:t>Regression</w:t>
+              <w:t>Logistic Regression</w:t>
             </w:r>
           </w:p>
         </w:tc>

</xml_diff>